<commit_message>
结构图“ cd /Users/seeker/Documents/Write git commit -m 结构图“
</commit_message>
<xml_diff>
--- a/答辩.docx
+++ b/答辩.docx
@@ -1,6 +1,6 @@
 
 <file path=word/document.xml><?xml version="1.0" encoding="utf-8"?>
-<w:document xmlns:wpc="http://schemas.microsoft.com/office/word/2010/wordprocessingCanvas" xmlns:cx="http://schemas.microsoft.com/office/drawing/2014/chartex" xmlns:mc="http://schemas.openxmlformats.org/markup-compatibility/2006" xmlns:o="urn:schemas-microsoft-com:office:office" xmlns:r="http://schemas.openxmlformats.org/officeDocument/2006/relationships" xmlns:m="http://schemas.openxmlformats.org/officeDocument/2006/math" xmlns:v="urn:schemas-microsoft-com:vml" xmlns:wp14="http://schemas.microsoft.com/office/word/2010/wordprocessingDrawing" xmlns:wp="http://schemas.openxmlformats.org/drawingml/2006/wordprocessingDrawing" xmlns:w10="urn:schemas-microsoft-com:office:word" xmlns:w="http://schemas.openxmlformats.org/wordprocessingml/2006/main" xmlns:w14="http://schemas.microsoft.com/office/word/2010/wordml" xmlns:w15="http://schemas.microsoft.com/office/word/2012/wordml" xmlns:w16se="http://schemas.microsoft.com/office/word/2015/wordml/symex" xmlns:wpg="http://schemas.microsoft.com/office/word/2010/wordprocessingGroup" xmlns:wpi="http://schemas.microsoft.com/office/word/2010/wordprocessingInk" xmlns:wne="http://schemas.microsoft.com/office/word/2006/wordml" xmlns:wps="http://schemas.microsoft.com/office/word/2010/wordprocessingShape" mc:Ignorable="w14 w15 w16se wp14">
+<w:document xmlns:wpc="http://schemas.microsoft.com/office/word/2010/wordprocessingCanvas" xmlns:cx="http://schemas.microsoft.com/office/drawing/2014/chartex" xmlns:cx1="http://schemas.microsoft.com/office/drawing/2015/9/8/chartex" xmlns:cx2="http://schemas.microsoft.com/office/drawing/2015/10/21/chartex" xmlns:cx3="http://schemas.microsoft.com/office/drawing/2016/5/9/chartex" xmlns:cx4="http://schemas.microsoft.com/office/drawing/2016/5/10/chartex" xmlns:cx5="http://schemas.microsoft.com/office/drawing/2016/5/11/chartex" xmlns:cx6="http://schemas.microsoft.com/office/drawing/2016/5/12/chartex" xmlns:cx7="http://schemas.microsoft.com/office/drawing/2016/5/13/chartex" xmlns:cx8="http://schemas.microsoft.com/office/drawing/2016/5/14/chartex" xmlns:mc="http://schemas.openxmlformats.org/markup-compatibility/2006" xmlns:aink="http://schemas.microsoft.com/office/drawing/2016/ink" xmlns:am3d="http://schemas.microsoft.com/office/drawing/2017/model3d" xmlns:o="urn:schemas-microsoft-com:office:office" xmlns:r="http://schemas.openxmlformats.org/officeDocument/2006/relationships" xmlns:m="http://schemas.openxmlformats.org/officeDocument/2006/math" xmlns:v="urn:schemas-microsoft-com:vml" xmlns:wp14="http://schemas.microsoft.com/office/word/2010/wordprocessingDrawing" xmlns:wp="http://schemas.openxmlformats.org/drawingml/2006/wordprocessingDrawing" xmlns:w10="urn:schemas-microsoft-com:office:word" xmlns:w="http://schemas.openxmlformats.org/wordprocessingml/2006/main" xmlns:w14="http://schemas.microsoft.com/office/word/2010/wordml" xmlns:w15="http://schemas.microsoft.com/office/word/2012/wordml" xmlns:w16cid="http://schemas.microsoft.com/office/word/2016/wordml/cid" xmlns:w16se="http://schemas.microsoft.com/office/word/2015/wordml/symex" xmlns:wpg="http://schemas.microsoft.com/office/word/2010/wordprocessingGroup" xmlns:wpi="http://schemas.microsoft.com/office/word/2010/wordprocessingInk" xmlns:wne="http://schemas.microsoft.com/office/word/2006/wordml" xmlns:wps="http://schemas.microsoft.com/office/word/2010/wordprocessingShape" mc:Ignorable="w14 w15 w16se w16cid wp14">
   <w:body>
     <w:p>
       <w:r>
@@ -26,119 +26,158 @@
           <w:rFonts w:hint="eastAsia"/>
         </w:rPr>
         <w:t>尊敬的老师！</w:t>
+      </w:r>
+    </w:p>
+    <w:p>
+      <w:pPr>
+        <w:ind w:firstLineChars="200" w:firstLine="420"/>
+      </w:pPr>
+      <w:r>
+        <w:rPr>
+          <w:rFonts w:hint="eastAsia"/>
+        </w:rPr>
+        <w:t>大家上午好，我叫</w:t>
+      </w:r>
+      <w:r>
+        <w:rPr>
+          <w:rFonts w:hint="eastAsia"/>
+        </w:rPr>
+        <w:t>徐元强</w:t>
+      </w:r>
+      <w:r>
+        <w:rPr>
+          <w:rFonts w:hint="eastAsia"/>
+        </w:rPr>
+        <w:t>，毕业于</w:t>
+      </w:r>
+      <w:r>
+        <w:rPr>
+          <w:rFonts w:hint="eastAsia"/>
+        </w:rPr>
+        <w:t>青岛职业技术学院，软件技术</w:t>
+      </w:r>
+      <w:r>
+        <w:rPr>
+          <w:rFonts w:hint="eastAsia"/>
+        </w:rPr>
+        <w:t>专业。</w:t>
+      </w:r>
+      <w:r>
+        <w:rPr>
+          <w:rFonts w:hint="eastAsia"/>
+        </w:rPr>
+        <w:t>目前，就职于</w:t>
+      </w:r>
+      <w:r>
+        <w:rPr>
+          <w:rFonts w:hint="eastAsia"/>
+        </w:rPr>
+        <w:t>京邮通联科技</w:t>
+      </w:r>
+      <w:r>
+        <w:rPr>
+          <w:rFonts w:hint="eastAsia"/>
+        </w:rPr>
+        <w:t>有限公司，从事</w:t>
+      </w:r>
+      <w:r>
+        <w:t>A</w:t>
+      </w:r>
+      <w:r>
+        <w:rPr>
+          <w:rFonts w:hint="eastAsia"/>
+        </w:rPr>
+        <w:t>ndroid开发工程师岗位，我主要负责项目研发，项目功能模块架构设计，项目</w:t>
+      </w:r>
+      <w:r>
+        <w:rPr>
+          <w:rFonts w:hint="eastAsia"/>
+        </w:rPr>
+        <w:t>代码重构</w:t>
+      </w:r>
+      <w:r>
+        <w:rPr>
+          <w:rFonts w:hint="eastAsia"/>
+        </w:rPr>
+        <w:t>等工作。</w:t>
+      </w:r>
+      <w:r>
+        <w:rPr>
+          <w:rFonts w:hint="eastAsia"/>
+        </w:rPr>
+        <w:t>毕业后来到大城市，越来越意识到学历的重要性以及为弥补自己未能是本科</w:t>
+      </w:r>
+      <w:r>
+        <w:rPr>
+          <w:rFonts w:hint="eastAsia"/>
+        </w:rPr>
+        <w:t>学历</w:t>
+      </w:r>
+      <w:r>
+        <w:rPr>
+          <w:rFonts w:hint="eastAsia"/>
+        </w:rPr>
+        <w:t>的遗憾，我于2017年参加</w:t>
+      </w:r>
+      <w:r>
+        <w:rPr>
+          <w:rFonts w:hint="eastAsia"/>
+        </w:rPr>
+        <w:t>计算机及应用专业</w:t>
+      </w:r>
+      <w:r>
+        <w:rPr>
+          <w:rFonts w:hint="eastAsia"/>
+        </w:rPr>
+        <w:t>独立本科段的自学考试</w:t>
+      </w:r>
+      <w:r>
+        <w:rPr>
+          <w:rFonts w:hint="eastAsia"/>
+        </w:rPr>
+        <w:t>。</w:t>
+      </w:r>
+      <w:r>
+        <w:rPr>
+          <w:rFonts w:hint="eastAsia"/>
+        </w:rPr>
+        <w:t>历经两年</w:t>
+      </w:r>
+      <w:r>
+        <w:rPr>
+          <w:rFonts w:hint="eastAsia"/>
+        </w:rPr>
+        <w:t>时间</w:t>
+      </w:r>
+      <w:r>
+        <w:rPr>
+          <w:rFonts w:hint="eastAsia"/>
+        </w:rPr>
+        <w:t>，通过了该专业考试计划中规定的全部课程</w:t>
+      </w:r>
+      <w:r>
+        <w:rPr>
+          <w:rFonts w:hint="eastAsia"/>
+        </w:rPr>
+        <w:t>。今天，站在这里参加毕业答辩很激动也很开心，也很感谢老师们</w:t>
+      </w:r>
+      <w:r>
+        <w:rPr>
+          <w:rFonts w:hint="eastAsia"/>
+        </w:rPr>
+        <w:t>能够在百忙之中</w:t>
+      </w:r>
+      <w:r>
+        <w:rPr>
+          <w:rFonts w:hint="eastAsia"/>
+        </w:rPr>
+        <w:t>组织这次答辩。</w:t>
       </w:r>
     </w:p>
     <w:p>
       <w:pPr>
         <w:ind w:firstLine="420"/>
       </w:pPr>
-      <w:r>
-        <w:rPr>
-          <w:rFonts w:hint="eastAsia"/>
-        </w:rPr>
-        <w:t>大家上午好，我叫</w:t>
-      </w:r>
-      <w:r>
-        <w:rPr>
-          <w:rFonts w:hint="eastAsia"/>
-        </w:rPr>
-        <w:t>xxx</w:t>
-      </w:r>
-      <w:r>
-        <w:rPr>
-          <w:rFonts w:hint="eastAsia"/>
-        </w:rPr>
-        <w:t>，毕业于xx学校xx专业。</w:t>
-      </w:r>
-      <w:r>
-        <w:rPr>
-          <w:rFonts w:hint="eastAsia"/>
-        </w:rPr>
-        <w:t>目前，</w:t>
-      </w:r>
-      <w:r>
-        <w:rPr>
-          <w:rFonts w:hint="eastAsia"/>
-        </w:rPr>
-        <w:t>就职于北京龙文华丰有限公司，从事</w:t>
-      </w:r>
-      <w:r>
-        <w:t>A</w:t>
-      </w:r>
-      <w:r>
-        <w:rPr>
-          <w:rFonts w:hint="eastAsia"/>
-        </w:rPr>
-        <w:t>ndroid开发工程师岗位，我主要负责项目研发，项目功能模块架构设计</w:t>
-      </w:r>
-      <w:r>
-        <w:rPr>
-          <w:rFonts w:hint="eastAsia"/>
-        </w:rPr>
-        <w:t>，项目测试</w:t>
-      </w:r>
-      <w:r>
-        <w:rPr>
-          <w:rFonts w:hint="eastAsia"/>
-        </w:rPr>
-        <w:t>等工作。</w:t>
-      </w:r>
-      <w:r>
-        <w:rPr>
-          <w:rFonts w:hint="eastAsia"/>
-        </w:rPr>
-        <w:t>毕业后来到大城市，越来越意识到学历的重要性以及为弥补自己未能是本科</w:t>
-      </w:r>
-      <w:r>
-        <w:rPr>
-          <w:rFonts w:hint="eastAsia"/>
-        </w:rPr>
-        <w:t>学历</w:t>
-      </w:r>
-      <w:r>
-        <w:rPr>
-          <w:rFonts w:hint="eastAsia"/>
-        </w:rPr>
-        <w:t>的遗憾，我于2017年参加</w:t>
-      </w:r>
-      <w:r>
-        <w:rPr>
-          <w:rFonts w:hint="eastAsia"/>
-        </w:rPr>
-        <w:t>自考，考取计算机及应用专业。</w:t>
-      </w:r>
-      <w:r>
-        <w:rPr>
-          <w:rFonts w:hint="eastAsia"/>
-        </w:rPr>
-        <w:t>历经两年</w:t>
-      </w:r>
-      <w:r>
-        <w:rPr>
-          <w:rFonts w:hint="eastAsia"/>
-        </w:rPr>
-        <w:t>时间完成所有高等教育考试院科目安排。今天，站在这里参加毕业答辩很激动也很开心，也很感谢老师们</w:t>
-      </w:r>
-      <w:r>
-        <w:rPr>
-          <w:rFonts w:hint="eastAsia"/>
-        </w:rPr>
-        <w:t>能够在百忙之中</w:t>
-      </w:r>
-      <w:r>
-        <w:rPr>
-          <w:rFonts w:hint="eastAsia"/>
-        </w:rPr>
-        <w:t>组织这次答辩。</w:t>
-      </w:r>
-    </w:p>
-    <w:p>
-      <w:pPr>
-        <w:ind w:firstLine="420"/>
-        <w:rPr>
-          <w:rFonts w:hint="eastAsia"/>
-        </w:rPr>
-      </w:pPr>
     </w:p>
     <w:p>
       <w:r>
@@ -175,43 +214,7 @@
         <w:rPr>
           <w:rFonts w:hint="eastAsia"/>
         </w:rPr>
-        <w:t>ndroid的移动开发学习系统的设计</w:t>
-      </w:r>
-      <w:r>
-        <w:rPr>
-          <w:rFonts w:hint="eastAsia"/>
-        </w:rPr>
-        <w:t>与实现。近年来，随着移动互联网技术的发展以及智能设备的普及，人们的生活方式以及学习方式发生了巨大的变化。移动学习方式的出现，打破了传统教学方式</w:t>
-      </w:r>
-      <w:r>
-        <w:rPr>
-          <w:rFonts w:hint="eastAsia"/>
-        </w:rPr>
-        <w:t>受限于课堂教学的束缚</w:t>
-      </w:r>
-      <w:r>
-        <w:rPr>
-          <w:rFonts w:hint="eastAsia"/>
-        </w:rPr>
-        <w:t>。</w:t>
-      </w:r>
-      <w:r>
-        <w:rPr>
-          <w:rFonts w:hint="eastAsia"/>
-        </w:rPr>
-        <w:t>本人结合移动开发学习人员的学习特点</w:t>
-      </w:r>
-      <w:r>
-        <w:rPr>
-          <w:rFonts w:hint="eastAsia"/>
-        </w:rPr>
-        <w:t>以及日常学习难点，设计并实现了移动开发学习系统。此系统在移动学习方式模式下，</w:t>
-      </w:r>
-      <w:r>
-        <w:rPr>
-          <w:rFonts w:hint="eastAsia"/>
-        </w:rPr>
-        <w:t>能够让移动开发学习者不受时间、地点限制学习，提高移动开发学习者的学习效率。</w:t>
+        <w:t>ndroid的移动开发学习系统的设计与实现。近年来，随着移动互联网技术的发展以及智能设备的普及，人们的生活方式以及学习方式发生了巨大的变化。移动学习方式的出现，打破了传统教学方式受限于课堂教学的束缚。本人结合移动开发学习人员的学习特点以及日常学习难点，设计并实现了移动开发学习系统。此系统在移动学习方式模式下，能够让移动开发学习者不受时间、地点限制学习，提高移动开发学习者的学习效率。</w:t>
       </w:r>
     </w:p>
     <w:p/>
@@ -220,34 +223,120 @@
         <w:rPr>
           <w:rFonts w:hint="eastAsia"/>
         </w:rPr>
-        <w:t xml:space="preserve">第三页 </w:t>
-      </w:r>
-      <w:r>
-        <w:rPr>
-          <w:rFonts w:hint="eastAsia"/>
-        </w:rPr>
-        <w:t>需求口述，难点，问题，</w:t>
-      </w:r>
-      <w:r>
-        <w:rPr>
-          <w:rFonts w:hint="eastAsia"/>
-        </w:rPr>
-        <w:t>用例图</w:t>
+        <w:t>第三页 需求口述，难点，问题，用例图</w:t>
       </w:r>
     </w:p>
     <w:p/>
     <w:p>
-      <w:r>
-        <w:rPr>
-          <w:rFonts w:hint="eastAsia"/>
-        </w:rPr>
-        <w:t>第四页</w:t>
-      </w:r>
-      <w:r>
-        <w:rPr>
-          <w:rFonts w:hint="eastAsia"/>
-        </w:rPr>
-        <w:t xml:space="preserve"> 架构图</w:t>
+      <w:pPr>
+        <w:rPr>
+          <w:rFonts w:hint="eastAsia"/>
+        </w:rPr>
+      </w:pPr>
+      <w:r>
+        <w:t xml:space="preserve">    </w:t>
+      </w:r>
+      <w:r>
+        <w:rPr>
+          <w:rFonts w:hint="eastAsia"/>
+        </w:rPr>
+        <w:t>需求分析是确定系统必须做什么，而不是考虑如何去做。难点</w:t>
+      </w:r>
+      <w:r>
+        <w:rPr>
+          <w:rFonts w:hint="eastAsia"/>
+        </w:rPr>
+        <w:t>在于</w:t>
+      </w:r>
+      <w:r>
+        <w:rPr>
+          <w:rFonts w:hint="eastAsia"/>
+        </w:rPr>
+        <w:t>如何做需求分析，如何确定系统应具备哪些功能。我的解决方案是从用户、</w:t>
+      </w:r>
+      <w:r>
+        <w:rPr>
+          <w:rFonts w:hint="eastAsia"/>
+        </w:rPr>
+        <w:t>应用</w:t>
+      </w:r>
+      <w:r>
+        <w:rPr>
+          <w:rFonts w:hint="eastAsia"/>
+        </w:rPr>
+        <w:t>场景、</w:t>
+      </w:r>
+      <w:r>
+        <w:rPr>
+          <w:rFonts w:hint="eastAsia"/>
+        </w:rPr>
+        <w:t>场景下遇到的问题</w:t>
+      </w:r>
+      <w:r>
+        <w:rPr>
+          <w:rFonts w:hint="eastAsia"/>
+        </w:rPr>
+        <w:t>三个方面进行分析，设计该系统主要</w:t>
+      </w:r>
+      <w:r>
+        <w:rPr>
+          <w:rFonts w:hint="eastAsia"/>
+        </w:rPr>
+        <w:t>适</w:t>
+      </w:r>
+      <w:r>
+        <w:rPr>
+          <w:rFonts w:hint="eastAsia"/>
+        </w:rPr>
+        <w:t>用于学习移动开发的</w:t>
+      </w:r>
+      <w:r>
+        <w:rPr>
+          <w:rFonts w:hint="eastAsia"/>
+        </w:rPr>
+        <w:t>自学人员，</w:t>
+      </w:r>
+      <w:r>
+        <w:rPr>
+          <w:rFonts w:hint="eastAsia"/>
+        </w:rPr>
+        <w:t>在校学生，</w:t>
+      </w:r>
+      <w:r>
+        <w:rPr>
+          <w:rFonts w:hint="eastAsia"/>
+        </w:rPr>
+        <w:t>以及</w:t>
+      </w:r>
+      <w:r>
+        <w:rPr>
+          <w:rFonts w:hint="eastAsia"/>
+        </w:rPr>
+        <w:t>从事移动开发的工作</w:t>
+      </w:r>
+      <w:r>
+        <w:rPr>
+          <w:rFonts w:hint="eastAsia"/>
+        </w:rPr>
+        <w:t>者。</w:t>
+      </w:r>
+      <w:r>
+        <w:rPr>
+          <w:rFonts w:hint="eastAsia"/>
+        </w:rPr>
+        <w:t>通过调研，</w:t>
+      </w:r>
+      <w:r>
+        <w:rPr>
+          <w:rFonts w:hint="eastAsia"/>
+        </w:rPr>
+        <w:t>学习者日常学习途径主要通过移动互联网搜索网上不同种类学习资源并学习，比如</w:t>
+      </w:r>
+      <w:r>
+        <w:rPr>
+          <w:rFonts w:hint="eastAsia"/>
+        </w:rPr>
+        <w:t>技术文章，知名开发者公众号技术分享，学习视频等。而通过网上搜索的知识往往是碎片化的不成体系的，所以，设计系统时也要解决此类问题。因此，移动开发学习系统顶层用例图如下</w:t>
       </w:r>
     </w:p>
     <w:p/>
@@ -256,91 +345,295 @@
         <w:rPr>
           <w:rFonts w:hint="eastAsia"/>
         </w:rPr>
-        <w:t>第五页</w:t>
-      </w:r>
-      <w:r>
-        <w:rPr>
-          <w:rFonts w:hint="eastAsia"/>
-        </w:rPr>
-        <w:t xml:space="preserve"> 功能结构图</w:t>
+        <w:t xml:space="preserve">第四页 架构图 </w:t>
+      </w:r>
+      <w:r>
+        <w:t xml:space="preserve"> </w:t>
+      </w:r>
+      <w:r>
+        <w:rPr>
+          <w:rFonts w:hint="eastAsia"/>
+        </w:rPr>
+        <w:t xml:space="preserve">网络数据传输json </w:t>
+      </w:r>
+      <w:r>
+        <w:t xml:space="preserve"> </w:t>
+      </w:r>
+      <w:r>
+        <w:rPr>
+          <w:rFonts w:hint="eastAsia"/>
+        </w:rPr>
+        <w:t xml:space="preserve">解析到界面展示 </w:t>
+      </w:r>
+      <w:r>
+        <w:t>R</w:t>
+      </w:r>
+      <w:r>
+        <w:rPr>
+          <w:rFonts w:hint="eastAsia"/>
+        </w:rPr>
+        <w:t>ecycler</w:t>
+      </w:r>
+      <w:r>
+        <w:t>V</w:t>
+      </w:r>
+      <w:r>
+        <w:rPr>
+          <w:rFonts w:hint="eastAsia"/>
+        </w:rPr>
+        <w:t>iew</w:t>
+      </w:r>
+      <w:r>
+        <w:t xml:space="preserve"> M</w:t>
+      </w:r>
+      <w:r>
+        <w:rPr>
+          <w:rFonts w:hint="eastAsia"/>
+        </w:rPr>
+        <w:t>ultiple</w:t>
+      </w:r>
+      <w:r>
+        <w:t>S</w:t>
+      </w:r>
+      <w:r>
+        <w:rPr>
+          <w:rFonts w:hint="eastAsia"/>
+        </w:rPr>
+        <w:t>tatus</w:t>
+      </w:r>
+      <w:r>
+        <w:t>V</w:t>
+      </w:r>
+      <w:r>
+        <w:rPr>
+          <w:rFonts w:hint="eastAsia"/>
+        </w:rPr>
+        <w:t>iew</w:t>
       </w:r>
     </w:p>
     <w:p/>
     <w:p>
-      <w:r>
-        <w:rPr>
-          <w:rFonts w:hint="eastAsia"/>
-        </w:rPr>
-        <w:t>第六页</w:t>
-      </w:r>
-      <w:r>
-        <w:rPr>
-          <w:rFonts w:hint="eastAsia"/>
-        </w:rPr>
+      <w:pPr>
+        <w:rPr>
+          <w:rFonts w:hint="eastAsia"/>
+        </w:rPr>
+      </w:pPr>
+      <w:r>
+        <w:rPr>
+          <w:rFonts w:hint="eastAsia"/>
+        </w:rPr>
+        <w:t>移动开发学习系统客户端与服务端采用JSON技术</w:t>
+      </w:r>
+      <w:r>
+        <w:rPr>
+          <w:rFonts w:hint="eastAsia"/>
+        </w:rPr>
+        <w:t>作为数据交换方式，因为JSON具有数据格式简单，易于读写，占用带宽小，方便转换等特点。客户端将服务端发送的JSON数据进行解析并处理展示到智能终端屏幕上。</w:t>
+      </w:r>
+      <w:r>
+        <w:rPr>
+          <w:rFonts w:hint="eastAsia"/>
+        </w:rPr>
+        <w:t>学习资源展示主要用到了RecyclerView，ViewPager，T</w:t>
+      </w:r>
+      <w:r>
+        <w:t>ableL</w:t>
+      </w:r>
+      <w:r>
+        <w:rPr>
+          <w:rFonts w:hint="eastAsia"/>
+        </w:rPr>
+        <w:t>ayout等技术，其中RecyclerView是</w:t>
+      </w:r>
+      <w:r>
+        <w:t>谷歌公司推出了一个用于大量数据展示的新</w:t>
+      </w:r>
+      <w:r>
+        <w:rPr>
+          <w:rFonts w:hint="eastAsia"/>
+        </w:rPr>
+        <w:t>控件，可以用来替代传统的ListView，它更加强大，灵活，高度的解耦。</w:t>
+      </w:r>
+    </w:p>
+    <w:p>
+      <w:pPr>
+        <w:rPr>
+          <w:rFonts w:hint="eastAsia"/>
+        </w:rPr>
+      </w:pPr>
+    </w:p>
+    <w:p/>
+    <w:p>
+      <w:r>
+        <w:rPr>
+          <w:rFonts w:hint="eastAsia"/>
+        </w:rPr>
+        <w:t xml:space="preserve">第五页 功能结构图 </w:t>
+      </w:r>
+      <w:r>
         <w:t xml:space="preserve"> </w:t>
       </w:r>
       <w:r>
-        <w:t xml:space="preserve"> </w:t>
-      </w:r>
-      <w:r>
-        <w:rPr>
-          <w:rFonts w:hint="eastAsia"/>
-        </w:rPr>
-        <w:t>流程图</w:t>
-      </w:r>
-    </w:p>
-    <w:p/>
-    <w:p>
-      <w:r>
-        <w:rPr>
-          <w:rFonts w:hint="eastAsia"/>
-        </w:rPr>
-        <w:t>第七页</w:t>
-      </w:r>
-      <w:r>
-        <w:rPr>
-          <w:rFonts w:hint="eastAsia"/>
-        </w:rPr>
-        <w:t xml:space="preserve"> </w:t>
-      </w:r>
-      <w:r>
-        <w:t xml:space="preserve"> </w:t>
-      </w:r>
-      <w:r>
-        <w:rPr>
-          <w:rFonts w:hint="eastAsia"/>
-        </w:rPr>
-        <w:t xml:space="preserve">测试用例表 </w:t>
-      </w:r>
-    </w:p>
-    <w:p/>
-    <w:p>
-      <w:pPr>
-        <w:rPr>
-          <w:rFonts w:hint="eastAsia"/>
-        </w:rPr>
-      </w:pPr>
-      <w:r>
-        <w:rPr>
-          <w:rFonts w:hint="eastAsia"/>
-        </w:rPr>
-        <w:t xml:space="preserve">第八页 </w:t>
-      </w:r>
-      <w:r>
-        <w:rPr>
-          <w:rFonts w:hint="eastAsia"/>
-        </w:rPr>
-        <w:t xml:space="preserve"> 用什么工具做的，开发工具，为什么用</w:t>
-      </w:r>
-      <w:r>
-        <w:rPr>
-          <w:rFonts w:hint="eastAsia"/>
-        </w:rPr>
-        <w:t>， 下面就是演示</w:t>
+        <w:rPr>
+          <w:rFonts w:hint="eastAsia"/>
+        </w:rPr>
+        <w:t xml:space="preserve">框架 </w:t>
+      </w:r>
+      <w:r>
+        <w:t xml:space="preserve">MVP </w:t>
       </w:r>
       <w:bookmarkStart w:id="0" w:name="_GoBack"/>
       <w:bookmarkEnd w:id="0"/>
     </w:p>
+    <w:p/>
+    <w:p>
+      <w:pPr>
+        <w:rPr>
+          <w:rFonts w:hint="eastAsia"/>
+        </w:rPr>
+      </w:pPr>
+    </w:p>
+    <w:p/>
+    <w:p>
+      <w:r>
+        <w:rPr>
+          <w:rFonts w:hint="eastAsia"/>
+        </w:rPr>
+        <w:t xml:space="preserve">第六页 </w:t>
+      </w:r>
+      <w:r>
+        <w:t xml:space="preserve"> </w:t>
+      </w:r>
+      <w:r>
+        <w:rPr>
+          <w:rFonts w:hint="eastAsia"/>
+        </w:rPr>
+        <w:t xml:space="preserve">流程图 </w:t>
+      </w:r>
+      <w:r>
+        <w:t xml:space="preserve">  </w:t>
+      </w:r>
+      <w:r>
+        <w:rPr>
+          <w:rFonts w:hint="eastAsia"/>
+        </w:rPr>
+        <w:t xml:space="preserve">取消收藏时用到 </w:t>
+      </w:r>
+      <w:r>
+        <w:t>E</w:t>
+      </w:r>
+      <w:r>
+        <w:rPr>
+          <w:rFonts w:hint="eastAsia"/>
+        </w:rPr>
+        <w:t>ventbus</w:t>
+      </w:r>
+    </w:p>
+    <w:p/>
+    <w:p>
+      <w:r>
+        <w:rPr>
+          <w:rFonts w:hint="eastAsia"/>
+        </w:rPr>
+        <w:t xml:space="preserve">第七页 </w:t>
+      </w:r>
+      <w:r>
+        <w:t xml:space="preserve"> </w:t>
+      </w:r>
+      <w:r>
+        <w:rPr>
+          <w:rFonts w:hint="eastAsia"/>
+        </w:rPr>
+        <w:t xml:space="preserve">测试用例表 </w:t>
+      </w:r>
+      <w:r>
+        <w:t xml:space="preserve"> </w:t>
+      </w:r>
+      <w:r>
+        <w:rPr>
+          <w:rFonts w:hint="eastAsia"/>
+        </w:rPr>
+        <w:t>黑盒测试</w:t>
+      </w:r>
+    </w:p>
+    <w:p/>
+    <w:p>
+      <w:r>
+        <w:rPr>
+          <w:rFonts w:hint="eastAsia"/>
+        </w:rPr>
+        <w:t xml:space="preserve">第八页  开发工具 </w:t>
+      </w:r>
+      <w:r>
+        <w:t>A</w:t>
+      </w:r>
+      <w:r>
+        <w:rPr>
+          <w:rFonts w:hint="eastAsia"/>
+        </w:rPr>
+        <w:t>ndroid</w:t>
+      </w:r>
+      <w:r>
+        <w:t xml:space="preserve"> Studio</w:t>
+      </w:r>
+      <w:r>
+        <w:rPr>
+          <w:rFonts w:hint="eastAsia"/>
+        </w:rPr>
+        <w:t xml:space="preserve"> </w:t>
+      </w:r>
+      <w:r>
+        <w:t xml:space="preserve">  Json </w:t>
+      </w:r>
+      <w:r>
+        <w:rPr>
+          <w:rFonts w:hint="eastAsia"/>
+        </w:rPr>
+        <w:t xml:space="preserve">在线解析工具 </w:t>
+      </w:r>
+      <w:r>
+        <w:t xml:space="preserve">  </w:t>
+      </w:r>
+      <w:r>
+        <w:rPr>
+          <w:rFonts w:hint="eastAsia"/>
+        </w:rPr>
+        <w:t xml:space="preserve">画图工具 </w:t>
+      </w:r>
+      <w:r>
+        <w:t>E</w:t>
+      </w:r>
+      <w:r>
+        <w:rPr>
+          <w:rFonts w:hint="eastAsia"/>
+        </w:rPr>
+        <w:t>draw</w:t>
+      </w:r>
+    </w:p>
+    <w:p>
+      <w:r>
+        <w:t xml:space="preserve">        </w:t>
+      </w:r>
+      <w:r>
+        <w:rPr>
+          <w:rFonts w:hint="eastAsia"/>
+        </w:rPr>
+        <w:t xml:space="preserve">代码管理 </w:t>
+      </w:r>
+      <w:r>
+        <w:t>G</w:t>
+      </w:r>
+      <w:r>
+        <w:rPr>
+          <w:rFonts w:hint="eastAsia"/>
+        </w:rPr>
+        <w:t>it</w:t>
+      </w:r>
+      <w:r>
+        <w:t xml:space="preserve"> </w:t>
+      </w:r>
+    </w:p>
+    <w:p/>
     <w:sectPr>
       <w:pgSz w:w="11906" w:h="16838"/>
       <w:pgMar w:top="1440" w:right="1800" w:bottom="1440" w:left="1800" w:header="851" w:footer="992" w:gutter="0"/>
@@ -352,7 +645,7 @@
 </file>
 
 <file path=word/styles.xml><?xml version="1.0" encoding="utf-8"?>
-<w:styles xmlns:mc="http://schemas.openxmlformats.org/markup-compatibility/2006" xmlns:r="http://schemas.openxmlformats.org/officeDocument/2006/relationships" xmlns:w="http://schemas.openxmlformats.org/wordprocessingml/2006/main" xmlns:w14="http://schemas.microsoft.com/office/word/2010/wordml" xmlns:w15="http://schemas.microsoft.com/office/word/2012/wordml" xmlns:w16se="http://schemas.microsoft.com/office/word/2015/wordml/symex" mc:Ignorable="w14 w15 w16se">
+<w:styles xmlns:mc="http://schemas.openxmlformats.org/markup-compatibility/2006" xmlns:r="http://schemas.openxmlformats.org/officeDocument/2006/relationships" xmlns:w="http://schemas.openxmlformats.org/wordprocessingml/2006/main" xmlns:w14="http://schemas.microsoft.com/office/word/2010/wordml" xmlns:w15="http://schemas.microsoft.com/office/word/2012/wordml" xmlns:w16cid="http://schemas.microsoft.com/office/word/2016/wordml/cid" xmlns:w16se="http://schemas.microsoft.com/office/word/2015/wordml/symex" mc:Ignorable="w14 w15 w16se w16cid">
   <w:docDefaults>
     <w:rPrDefault>
       <w:rPr>
@@ -365,7 +658,7 @@
     </w:rPrDefault>
     <w:pPrDefault/>
   </w:docDefaults>
-  <w:latentStyles w:defLockedState="0" w:defUIPriority="99" w:defSemiHidden="0" w:defUnhideWhenUsed="0" w:defQFormat="0" w:count="371">
+  <w:latentStyles w:defLockedState="0" w:defUIPriority="99" w:defSemiHidden="0" w:defUnhideWhenUsed="0" w:defQFormat="0" w:count="377">
     <w:lsdException w:name="Normal" w:uiPriority="0" w:qFormat="1"/>
     <w:lsdException w:name="heading 1" w:uiPriority="9" w:qFormat="1"/>
     <w:lsdException w:name="heading 2" w:semiHidden="1" w:uiPriority="9" w:unhideWhenUsed="1" w:qFormat="1"/>
@@ -737,6 +1030,12 @@
     <w:lsdException w:name="List Table 5 Dark Accent 6" w:uiPriority="50"/>
     <w:lsdException w:name="List Table 6 Colorful Accent 6" w:uiPriority="51"/>
     <w:lsdException w:name="List Table 7 Colorful Accent 6" w:uiPriority="52"/>
+    <w:lsdException w:name="Mention" w:semiHidden="1" w:unhideWhenUsed="1"/>
+    <w:lsdException w:name="Smart Hyperlink" w:semiHidden="1" w:unhideWhenUsed="1"/>
+    <w:lsdException w:name="Hashtag" w:semiHidden="1" w:unhideWhenUsed="1"/>
+    <w:lsdException w:name="Unresolved Mention" w:semiHidden="1" w:unhideWhenUsed="1"/>
+    <w:lsdException w:name="Smart Link" w:semiHidden="1" w:unhideWhenUsed="1"/>
+    <w:lsdException w:name="Smart Link Error" w:semiHidden="1" w:unhideWhenUsed="1"/>
   </w:latentStyles>
   <w:style w:type="paragraph" w:default="1" w:styleId="a">
     <w:name w:val="Normal"/>
@@ -749,7 +1048,6 @@
   <w:style w:type="character" w:default="1" w:styleId="a0">
     <w:name w:val="Default Paragraph Font"/>
     <w:uiPriority w:val="1"/>
-    <w:semiHidden/>
     <w:unhideWhenUsed/>
   </w:style>
   <w:style w:type="table" w:default="1" w:styleId="a1">

</xml_diff>

<commit_message>
完成ppt“ git commit -m完成ppt‘
</commit_message>
<xml_diff>
--- a/答辩.docx
+++ b/答辩.docx
@@ -1,6 +1,6 @@
 
 <file path=word/document.xml><?xml version="1.0" encoding="utf-8"?>
-<w:document xmlns:wpc="http://schemas.microsoft.com/office/word/2010/wordprocessingCanvas" xmlns:cx="http://schemas.microsoft.com/office/drawing/2014/chartex" xmlns:mc="http://schemas.openxmlformats.org/markup-compatibility/2006" xmlns:o="urn:schemas-microsoft-com:office:office" xmlns:r="http://schemas.openxmlformats.org/officeDocument/2006/relationships" xmlns:m="http://schemas.openxmlformats.org/officeDocument/2006/math" xmlns:v="urn:schemas-microsoft-com:vml" xmlns:wp14="http://schemas.microsoft.com/office/word/2010/wordprocessingDrawing" xmlns:wp="http://schemas.openxmlformats.org/drawingml/2006/wordprocessingDrawing" xmlns:w10="urn:schemas-microsoft-com:office:word" xmlns:w="http://schemas.openxmlformats.org/wordprocessingml/2006/main" xmlns:w14="http://schemas.microsoft.com/office/word/2010/wordml" xmlns:w15="http://schemas.microsoft.com/office/word/2012/wordml" xmlns:w16se="http://schemas.microsoft.com/office/word/2015/wordml/symex" xmlns:wpg="http://schemas.microsoft.com/office/word/2010/wordprocessingGroup" xmlns:wpi="http://schemas.microsoft.com/office/word/2010/wordprocessingInk" xmlns:wne="http://schemas.microsoft.com/office/word/2006/wordml" xmlns:wps="http://schemas.microsoft.com/office/word/2010/wordprocessingShape" mc:Ignorable="w14 w15 w16se wp14">
+<w:document xmlns:wpc="http://schemas.microsoft.com/office/word/2010/wordprocessingCanvas" xmlns:cx="http://schemas.microsoft.com/office/drawing/2014/chartex" xmlns:cx1="http://schemas.microsoft.com/office/drawing/2015/9/8/chartex" xmlns:cx2="http://schemas.microsoft.com/office/drawing/2015/10/21/chartex" xmlns:cx3="http://schemas.microsoft.com/office/drawing/2016/5/9/chartex" xmlns:cx4="http://schemas.microsoft.com/office/drawing/2016/5/10/chartex" xmlns:cx5="http://schemas.microsoft.com/office/drawing/2016/5/11/chartex" xmlns:cx6="http://schemas.microsoft.com/office/drawing/2016/5/12/chartex" xmlns:cx7="http://schemas.microsoft.com/office/drawing/2016/5/13/chartex" xmlns:cx8="http://schemas.microsoft.com/office/drawing/2016/5/14/chartex" xmlns:mc="http://schemas.openxmlformats.org/markup-compatibility/2006" xmlns:aink="http://schemas.microsoft.com/office/drawing/2016/ink" xmlns:am3d="http://schemas.microsoft.com/office/drawing/2017/model3d" xmlns:o="urn:schemas-microsoft-com:office:office" xmlns:r="http://schemas.openxmlformats.org/officeDocument/2006/relationships" xmlns:m="http://schemas.openxmlformats.org/officeDocument/2006/math" xmlns:v="urn:schemas-microsoft-com:vml" xmlns:wp14="http://schemas.microsoft.com/office/word/2010/wordprocessingDrawing" xmlns:wp="http://schemas.openxmlformats.org/drawingml/2006/wordprocessingDrawing" xmlns:w10="urn:schemas-microsoft-com:office:word" xmlns:w="http://schemas.openxmlformats.org/wordprocessingml/2006/main" xmlns:w14="http://schemas.microsoft.com/office/word/2010/wordml" xmlns:w15="http://schemas.microsoft.com/office/word/2012/wordml" xmlns:w16cid="http://schemas.microsoft.com/office/word/2016/wordml/cid" xmlns:w16se="http://schemas.microsoft.com/office/word/2015/wordml/symex" xmlns:wpg="http://schemas.microsoft.com/office/word/2010/wordprocessingGroup" xmlns:wpi="http://schemas.microsoft.com/office/word/2010/wordprocessingInk" xmlns:wne="http://schemas.microsoft.com/office/word/2006/wordml" xmlns:wps="http://schemas.microsoft.com/office/word/2010/wordprocessingShape" mc:Ignorable="w14 w15 w16se w16cid wp14">
   <w:body>
     <w:p>
       <w:r>
@@ -493,193 +493,254 @@
     </w:p>
     <w:p/>
     <w:p>
+      <w:r>
+        <w:rPr>
+          <w:rFonts w:hint="eastAsia"/>
+        </w:rPr>
+        <w:t xml:space="preserve">移动开发学习系统客户端使用 </w:t>
+      </w:r>
+      <w:r>
+        <w:t xml:space="preserve">MVP </w:t>
+      </w:r>
+      <w:r>
+        <w:rPr>
+          <w:rFonts w:hint="eastAsia"/>
+        </w:rPr>
+        <w:t>框架搭建并实现，</w:t>
+      </w:r>
+      <w:r>
+        <w:t>MVP</w:t>
+      </w:r>
+      <w:r>
+        <w:rPr>
+          <w:rFonts w:hint="eastAsia"/>
+        </w:rPr>
+        <w:t>是</w:t>
+      </w:r>
+      <w:r>
+        <w:t xml:space="preserve"> MVC </w:t>
+      </w:r>
+      <w:r>
+        <w:rPr>
+          <w:rFonts w:hint="eastAsia"/>
+        </w:rPr>
+        <w:t>的演化</w:t>
+      </w:r>
+      <w:r>
+        <w:rPr>
+          <w:rFonts w:hint="eastAsia"/>
+        </w:rPr>
+        <w:t>版本，</w:t>
+      </w:r>
+      <w:r>
+        <w:t>MVP</w:t>
+      </w:r>
+      <w:r>
+        <w:rPr>
+          <w:rFonts w:hint="eastAsia"/>
+        </w:rPr>
+        <w:t>框架由三部分组成：</w:t>
+      </w:r>
+      <w:r>
+        <w:t>M</w:t>
+      </w:r>
+      <w:r>
+        <w:rPr>
+          <w:rFonts w:hint="eastAsia"/>
+        </w:rPr>
+        <w:t>odel提供数据，View负责显示，Presnenter负责逻辑处理</w:t>
+      </w:r>
+      <w:r>
+        <w:rPr>
+          <w:rFonts w:hint="eastAsia"/>
+        </w:rPr>
+        <w:t>，</w:t>
+      </w:r>
+      <w:r>
+        <w:rPr>
+          <w:rFonts w:hint="eastAsia"/>
+        </w:rPr>
+        <w:t>它解决了Android使用</w:t>
+      </w:r>
+      <w:r>
+        <w:t>MVC</w:t>
+      </w:r>
+      <w:r>
+        <w:rPr>
+          <w:rFonts w:hint="eastAsia"/>
+        </w:rPr>
+        <w:t>框架开发时，</w:t>
+      </w:r>
+      <w:r>
+        <w:rPr>
+          <w:rFonts w:hint="eastAsia"/>
+        </w:rPr>
+        <w:t>随着大量的逻辑代码加入，造成的Activity臃肿问题。</w:t>
+      </w:r>
+      <w:r>
+        <w:t>MVP</w:t>
+      </w:r>
+      <w:r>
+        <w:rPr>
+          <w:rFonts w:hint="eastAsia"/>
+        </w:rPr>
+        <w:t>使Model与View不能直接交互，而M</w:t>
+      </w:r>
+      <w:r>
+        <w:t>VC</w:t>
+      </w:r>
+      <w:r>
+        <w:rPr>
+          <w:rFonts w:hint="eastAsia"/>
+        </w:rPr>
+        <w:t>框架Mode与</w:t>
+      </w:r>
+      <w:r>
+        <w:t>V</w:t>
+      </w:r>
+      <w:r>
+        <w:rPr>
+          <w:rFonts w:hint="eastAsia"/>
+        </w:rPr>
+        <w:t>iew可以交互。因此，</w:t>
+      </w:r>
+      <w:r>
+        <w:rPr>
+          <w:rFonts w:hint="eastAsia"/>
+        </w:rPr>
+        <w:t>使用</w:t>
+      </w:r>
+      <w:r>
+        <w:t>MVP</w:t>
+      </w:r>
+      <w:r>
+        <w:rPr>
+          <w:rFonts w:hint="eastAsia"/>
+        </w:rPr>
+        <w:t>可以</w:t>
+      </w:r>
+      <w:r>
+        <w:rPr>
+          <w:rFonts w:hint="eastAsia"/>
+        </w:rPr>
+        <w:t>使</w:t>
+      </w:r>
+      <w:r>
+        <w:rPr>
+          <w:rFonts w:hint="eastAsia"/>
+        </w:rPr>
+        <w:t>项目中的代码变得清晰，</w:t>
+      </w:r>
+      <w:r>
+        <w:rPr>
+          <w:rFonts w:hint="eastAsia"/>
+        </w:rPr>
+        <w:t>简洁。降低了耦合，同时也方便维护。</w:t>
+      </w:r>
+    </w:p>
+    <w:p/>
+    <w:p>
+      <w:r>
+        <w:rPr>
+          <w:rFonts w:hint="eastAsia"/>
+        </w:rPr>
+        <w:t xml:space="preserve">第六页 </w:t>
+      </w:r>
+      <w:r>
+        <w:t xml:space="preserve"> </w:t>
+      </w:r>
+      <w:r>
+        <w:rPr>
+          <w:rFonts w:hint="eastAsia"/>
+        </w:rPr>
+        <w:t xml:space="preserve">流程图 </w:t>
+      </w:r>
+      <w:r>
+        <w:t xml:space="preserve">  </w:t>
+      </w:r>
+      <w:r>
+        <w:rPr>
+          <w:rFonts w:hint="eastAsia"/>
+        </w:rPr>
+        <w:t xml:space="preserve">取消收藏时用到 </w:t>
+      </w:r>
+      <w:r>
+        <w:t>E</w:t>
+      </w:r>
+      <w:r>
+        <w:rPr>
+          <w:rFonts w:hint="eastAsia"/>
+        </w:rPr>
+        <w:t>ventbus</w:t>
+      </w:r>
+    </w:p>
+    <w:p/>
+    <w:p>
+      <w:r>
+        <w:rPr>
+          <w:rFonts w:hint="eastAsia"/>
+        </w:rPr>
+        <w:t>移动开发学习者不仅可以查看个人收藏</w:t>
+      </w:r>
+      <w:r>
+        <w:rPr>
+          <w:rFonts w:hint="eastAsia"/>
+        </w:rPr>
+        <w:t>的学习资源</w:t>
+      </w:r>
+      <w:r>
+        <w:rPr>
+          <w:rFonts w:hint="eastAsia"/>
+        </w:rPr>
+        <w:t>，也可以取消收藏，当取消收藏时，Android使用了Event</w:t>
+      </w:r>
+      <w:r>
+        <w:t>B</w:t>
+      </w:r>
+      <w:r>
+        <w:rPr>
+          <w:rFonts w:hint="eastAsia"/>
+        </w:rPr>
+        <w:t>us技术，即事件发布-订阅总线。Event</w:t>
+      </w:r>
+      <w:r>
+        <w:t>B</w:t>
+      </w:r>
+      <w:r>
+        <w:rPr>
+          <w:rFonts w:hint="eastAsia"/>
+        </w:rPr>
+        <w:t>us能够简化各组件间的通信，代码书写更加简单，能够避免复杂和容易出错的生命周期问题，在进行组件、页面间进行通信时是个很好的选择。</w:t>
+      </w:r>
+    </w:p>
+    <w:p/>
+    <w:p>
+      <w:r>
+        <w:rPr>
+          <w:rFonts w:hint="eastAsia"/>
+        </w:rPr>
+        <w:t xml:space="preserve">第七页 </w:t>
+      </w:r>
+      <w:r>
+        <w:t xml:space="preserve"> </w:t>
+      </w:r>
+      <w:r>
+        <w:rPr>
+          <w:rFonts w:hint="eastAsia"/>
+        </w:rPr>
+        <w:t xml:space="preserve">测试用例表 </w:t>
+      </w:r>
+      <w:r>
+        <w:t xml:space="preserve"> </w:t>
+      </w:r>
+    </w:p>
+    <w:p>
       <w:pPr>
         <w:rPr>
           <w:rFonts w:hint="eastAsia"/>
         </w:rPr>
       </w:pPr>
-      <w:r>
-        <w:rPr>
-          <w:rFonts w:hint="eastAsia"/>
-        </w:rPr>
-        <w:t xml:space="preserve">移动开发学习系统客户端使用 </w:t>
-      </w:r>
-      <w:r>
-        <w:t xml:space="preserve">MVP </w:t>
-      </w:r>
-      <w:r>
-        <w:rPr>
-          <w:rFonts w:hint="eastAsia"/>
-        </w:rPr>
-        <w:t>框架搭建并实现，</w:t>
-      </w:r>
-      <w:r>
-        <w:t>MVP</w:t>
-      </w:r>
-      <w:r>
-        <w:rPr>
-          <w:rFonts w:hint="eastAsia"/>
-        </w:rPr>
-        <w:t>是</w:t>
-      </w:r>
-      <w:r>
-        <w:t xml:space="preserve"> MVC </w:t>
-      </w:r>
-      <w:r>
-        <w:rPr>
-          <w:rFonts w:hint="eastAsia"/>
-        </w:rPr>
-        <w:t>的演化</w:t>
-      </w:r>
-      <w:r>
-        <w:rPr>
-          <w:rFonts w:hint="eastAsia"/>
-        </w:rPr>
-        <w:t>版本，</w:t>
-      </w:r>
-      <w:r>
-        <w:t>MVP</w:t>
-      </w:r>
-      <w:r>
-        <w:rPr>
-          <w:rFonts w:hint="eastAsia"/>
-        </w:rPr>
-        <w:t>框架由三部分组成：</w:t>
-      </w:r>
-      <w:r>
-        <w:t>M</w:t>
-      </w:r>
-      <w:r>
-        <w:rPr>
-          <w:rFonts w:hint="eastAsia"/>
-        </w:rPr>
-        <w:t>odel提供数据，View负责显示，Presnenter负责逻辑处理</w:t>
-      </w:r>
-      <w:r>
-        <w:rPr>
-          <w:rFonts w:hint="eastAsia"/>
-        </w:rPr>
-        <w:t>，</w:t>
-      </w:r>
-      <w:r>
-        <w:rPr>
-          <w:rFonts w:hint="eastAsia"/>
-        </w:rPr>
-        <w:t>它解决了Android使用</w:t>
-      </w:r>
-      <w:r>
-        <w:t>MVC</w:t>
-      </w:r>
-      <w:r>
-        <w:rPr>
-          <w:rFonts w:hint="eastAsia"/>
-        </w:rPr>
-        <w:t>框架开发时，</w:t>
-      </w:r>
-      <w:r>
-        <w:rPr>
-          <w:rFonts w:hint="eastAsia"/>
-        </w:rPr>
-        <w:t>随着大量的逻辑代码加入，造成的Activity臃肿问题。</w:t>
-      </w:r>
-      <w:r>
-        <w:t>MVP</w:t>
-      </w:r>
-      <w:r>
-        <w:rPr>
-          <w:rFonts w:hint="eastAsia"/>
-        </w:rPr>
-        <w:t>使Model与View不能直接交互，而M</w:t>
-      </w:r>
-      <w:r>
-        <w:t>VC</w:t>
-      </w:r>
-      <w:r>
-        <w:rPr>
-          <w:rFonts w:hint="eastAsia"/>
-        </w:rPr>
-        <w:t>框架Mode与</w:t>
-      </w:r>
-      <w:r>
-        <w:t>V</w:t>
-      </w:r>
-      <w:r>
-        <w:rPr>
-          <w:rFonts w:hint="eastAsia"/>
-        </w:rPr>
-        <w:t>iew可以交互。因此，</w:t>
-      </w:r>
-      <w:r>
-        <w:rPr>
-          <w:rFonts w:hint="eastAsia"/>
-        </w:rPr>
-        <w:t>使用</w:t>
-      </w:r>
-      <w:r>
-        <w:t>MVP</w:t>
-      </w:r>
-      <w:r>
-        <w:rPr>
-          <w:rFonts w:hint="eastAsia"/>
-        </w:rPr>
-        <w:t>可以</w:t>
-      </w:r>
-      <w:r>
-        <w:rPr>
-          <w:rFonts w:hint="eastAsia"/>
-        </w:rPr>
-        <w:t>使</w:t>
-      </w:r>
-      <w:r>
-        <w:rPr>
-          <w:rFonts w:hint="eastAsia"/>
-        </w:rPr>
-        <w:t>项目中的代码变得清晰，</w:t>
-      </w:r>
-      <w:r>
-        <w:rPr>
-          <w:rFonts w:hint="eastAsia"/>
-        </w:rPr>
-        <w:t>简洁。降低了耦合，同时也方便维护。</w:t>
-      </w:r>
-    </w:p>
-    <w:p/>
-    <w:p>
-      <w:r>
-        <w:rPr>
-          <w:rFonts w:hint="eastAsia"/>
-        </w:rPr>
-        <w:t xml:space="preserve">第六页 </w:t>
-      </w:r>
-      <w:r>
-        <w:t xml:space="preserve"> </w:t>
-      </w:r>
-      <w:r>
-        <w:rPr>
-          <w:rFonts w:hint="eastAsia"/>
-        </w:rPr>
-        <w:t xml:space="preserve">流程图 </w:t>
-      </w:r>
-      <w:r>
-        <w:t xml:space="preserve">  </w:t>
-      </w:r>
-      <w:r>
-        <w:rPr>
-          <w:rFonts w:hint="eastAsia"/>
-        </w:rPr>
-        <w:t xml:space="preserve">取消收藏时用到 </w:t>
-      </w:r>
-      <w:r>
-        <w:t>E</w:t>
-      </w:r>
-      <w:r>
-        <w:rPr>
-          <w:rFonts w:hint="eastAsia"/>
-        </w:rPr>
-        <w:t>ventbus</w:t>
-      </w:r>
-    </w:p>
-    <w:p/>
+    </w:p>
     <w:p>
       <w:pPr>
         <w:rPr>
@@ -688,55 +749,28 @@
       </w:pPr>
       <w:r>
         <w:rPr>
-          <w:rFonts w:hint="eastAsia"/>
-        </w:rPr>
-        <w:t>移动开发学习者不仅可以查看个人收藏，也可以取消收藏，当取消收藏时，Android使用了Event</w:t>
-      </w:r>
-      <w:r>
-        <w:t>B</w:t>
-      </w:r>
-      <w:r>
-        <w:rPr>
-          <w:rFonts w:hint="eastAsia"/>
-        </w:rPr>
-        <w:t>us技术，即事件发布-订阅总线。Event</w:t>
-      </w:r>
-      <w:r>
-        <w:t>B</w:t>
-      </w:r>
-      <w:r>
-        <w:rPr>
-          <w:rFonts w:hint="eastAsia"/>
-        </w:rPr>
-        <w:t>us能够简化各组件间的通信，代码书写更加简单，能够避免复杂和容易出错的生命周期问题，在进行组件、页面间进行通信时是个很好的选择。</w:t>
-      </w:r>
-    </w:p>
-    <w:p/>
-    <w:p>
-      <w:r>
-        <w:rPr>
-          <w:rFonts w:hint="eastAsia"/>
-        </w:rPr>
-        <w:t xml:space="preserve">第七页 </w:t>
-      </w:r>
-      <w:r>
-        <w:t xml:space="preserve"> </w:t>
-      </w:r>
-      <w:r>
-        <w:rPr>
-          <w:rFonts w:hint="eastAsia"/>
-        </w:rPr>
-        <w:t xml:space="preserve">测试用例表 </w:t>
-      </w:r>
-      <w:r>
-        <w:t xml:space="preserve"> </w:t>
-      </w:r>
-      <w:r>
-        <w:rPr>
-          <w:rFonts w:hint="eastAsia"/>
+          <w:rFonts w:ascii="宋体" w:hAnsi="宋体" w:hint="eastAsia"/>
         </w:rPr>
         <w:t>黑盒测试</w:t>
       </w:r>
+      <w:r>
+        <w:rPr>
+          <w:rFonts w:ascii="宋体" w:hAnsi="宋体" w:hint="eastAsia"/>
+        </w:rPr>
+        <w:t>又叫</w:t>
+      </w:r>
+      <w:r>
+        <w:rPr>
+          <w:rFonts w:ascii="宋体" w:hAnsi="宋体" w:hint="eastAsia"/>
+        </w:rPr>
+        <w:t>功能测试，</w:t>
+      </w:r>
+      <w:r>
+        <w:rPr>
+          <w:rFonts w:ascii="宋体" w:hAnsi="宋体" w:hint="eastAsia"/>
+        </w:rPr>
+        <w:t>主要是根据程序的设计规格说明书，在不考虑程序内部的逻辑结构和内部特性的情况下，测试人员检查程序功能是否符合规范。</w:t>
+      </w:r>
     </w:p>
     <w:p>
       <w:pPr>
@@ -744,8 +778,50 @@
           <w:rFonts w:hint="eastAsia"/>
         </w:rPr>
       </w:pPr>
+      <w:r>
+        <w:rPr>
+          <w:rFonts w:hint="eastAsia"/>
+        </w:rPr>
+        <w:t>同时也要进行性能测试，在测试过程中遇到</w:t>
+      </w:r>
+      <w:r>
+        <w:rPr>
+          <w:rFonts w:hint="eastAsia"/>
+        </w:rPr>
+        <w:t>了移动开发学习系统运行不流畅的技术难题，查阅官方文档，</w:t>
+      </w:r>
+      <w:r>
+        <w:rPr>
+          <w:rFonts w:hint="eastAsia"/>
+        </w:rPr>
+        <w:t>客户端</w:t>
+      </w:r>
+      <w:r>
+        <w:rPr>
+          <w:rFonts w:hint="eastAsia"/>
+        </w:rPr>
+        <w:t>从布局优化，减少布局的层级；绘制优化，绘制布局时不做耗时操作；响应速度优化，耗时操作放到子线程中等方面解决</w:t>
+      </w:r>
       <w:bookmarkStart w:id="0" w:name="_GoBack"/>
       <w:bookmarkEnd w:id="0"/>
+      <w:r>
+        <w:rPr>
+          <w:rFonts w:hint="eastAsia"/>
+        </w:rPr>
+        <w:t>了此</w:t>
+      </w:r>
+      <w:r>
+        <w:rPr>
+          <w:rFonts w:hint="eastAsia"/>
+        </w:rPr>
+        <w:t>问题</w:t>
+      </w:r>
+      <w:r>
+        <w:rPr>
+          <w:rFonts w:hint="eastAsia"/>
+        </w:rPr>
+        <w:t>。</w:t>
+      </w:r>
     </w:p>
     <w:p/>
     <w:p>
@@ -822,6 +898,64 @@
       </w:r>
       <w:r>
         <w:t xml:space="preserve"> </w:t>
+      </w:r>
+    </w:p>
+    <w:p>
+      <w:r>
+        <w:rPr>
+          <w:rFonts w:hint="eastAsia"/>
+        </w:rPr>
+        <w:t>Android</w:t>
+      </w:r>
+      <w:r>
+        <w:t xml:space="preserve"> </w:t>
+      </w:r>
+      <w:r>
+        <w:rPr>
+          <w:rFonts w:hint="eastAsia"/>
+        </w:rPr>
+        <w:t>Studio是Android应用开发的官方集成开发环境，它还提供了可提高Androidi 应用编译效率的功能，比如含有功能丰富的模拟器，代码模版，大量的测试工具和框架等。</w:t>
+      </w:r>
+    </w:p>
+    <w:p/>
+    <w:p>
+      <w:r>
+        <w:rPr>
+          <w:rFonts w:hint="eastAsia"/>
+        </w:rPr>
+        <w:t>亿图，是国产综合图形图表设计软件。使用它作图比较简单、直接，拖拽式操作，而且还支持导出到其他文件格式的功能，可以一键导出到PDF、Word、Png等文件格式。</w:t>
+      </w:r>
+    </w:p>
+    <w:p>
+      <w:pPr>
+        <w:rPr>
+          <w:rFonts w:hint="eastAsia"/>
+        </w:rPr>
+      </w:pPr>
+    </w:p>
+    <w:p>
+      <w:pPr>
+        <w:rPr>
+          <w:rFonts w:hint="eastAsia"/>
+        </w:rPr>
+      </w:pPr>
+      <w:r>
+        <w:rPr>
+          <w:rFonts w:hint="eastAsia"/>
+        </w:rPr>
+        <w:t>Git是分布式版本控制系统</w:t>
+      </w:r>
+      <w:r>
+        <w:rPr>
+          <w:rFonts w:hint="eastAsia"/>
+        </w:rPr>
+        <w:t>，Git支持离线工作，不需要联网；系统安全性高，每个电脑都有完整的版本库；</w:t>
+      </w:r>
+      <w:r>
+        <w:rPr>
+          <w:rFonts w:hint="eastAsia"/>
+        </w:rPr>
+        <w:t>我在公司时用公司电脑开发，回家时用个人电脑开发，大大提高了我的开发效率。</w:t>
       </w:r>
     </w:p>
     <w:p/>
@@ -836,7 +970,7 @@
 </file>
 
 <file path=word/styles.xml><?xml version="1.0" encoding="utf-8"?>
-<w:styles xmlns:mc="http://schemas.openxmlformats.org/markup-compatibility/2006" xmlns:r="http://schemas.openxmlformats.org/officeDocument/2006/relationships" xmlns:w="http://schemas.openxmlformats.org/wordprocessingml/2006/main" xmlns:w14="http://schemas.microsoft.com/office/word/2010/wordml" xmlns:w15="http://schemas.microsoft.com/office/word/2012/wordml" xmlns:w16se="http://schemas.microsoft.com/office/word/2015/wordml/symex" mc:Ignorable="w14 w15 w16se">
+<w:styles xmlns:mc="http://schemas.openxmlformats.org/markup-compatibility/2006" xmlns:r="http://schemas.openxmlformats.org/officeDocument/2006/relationships" xmlns:w="http://schemas.openxmlformats.org/wordprocessingml/2006/main" xmlns:w14="http://schemas.microsoft.com/office/word/2010/wordml" xmlns:w15="http://schemas.microsoft.com/office/word/2012/wordml" xmlns:w16cid="http://schemas.microsoft.com/office/word/2016/wordml/cid" xmlns:w16se="http://schemas.microsoft.com/office/word/2015/wordml/symex" mc:Ignorable="w14 w15 w16se w16cid">
   <w:docDefaults>
     <w:rPrDefault>
       <w:rPr>
@@ -849,7 +983,7 @@
     </w:rPrDefault>
     <w:pPrDefault/>
   </w:docDefaults>
-  <w:latentStyles w:defLockedState="0" w:defUIPriority="99" w:defSemiHidden="0" w:defUnhideWhenUsed="0" w:defQFormat="0" w:count="371">
+  <w:latentStyles w:defLockedState="0" w:defUIPriority="99" w:defSemiHidden="0" w:defUnhideWhenUsed="0" w:defQFormat="0" w:count="377">
     <w:lsdException w:name="Normal" w:uiPriority="0" w:qFormat="1"/>
     <w:lsdException w:name="heading 1" w:uiPriority="9" w:qFormat="1"/>
     <w:lsdException w:name="heading 2" w:semiHidden="1" w:uiPriority="9" w:unhideWhenUsed="1" w:qFormat="1"/>
@@ -997,11 +1131,8 @@
     <w:lsdException w:name="Table 3D effects 3" w:semiHidden="1" w:unhideWhenUsed="1"/>
     <w:lsdException w:name="Table Contemporary" w:semiHidden="1" w:unhideWhenUsed="1"/>
     <w:lsdException w:name="Table Elegant" w:semiHidden="1" w:unhideWhenUsed="1"/>
-    <w:lsdException w:name="Table Professional" w:semiHidden="1" w:unhideWhenUsed="1"/>
     <w:lsdException w:name="Table Subtle 1" w:semiHidden="1" w:unhideWhenUsed="1"/>
     <w:lsdException w:name="Table Subtle 2" w:semiHidden="1" w:unhideWhenUsed="1"/>
-    <w:lsdException w:name="Table Web 1" w:semiHidden="1" w:unhideWhenUsed="1"/>
-    <w:lsdException w:name="Table Web 2" w:semiHidden="1" w:unhideWhenUsed="1"/>
     <w:lsdException w:name="Table Web 3" w:semiHidden="1" w:unhideWhenUsed="1"/>
     <w:lsdException w:name="Balloon Text" w:semiHidden="1" w:unhideWhenUsed="1"/>
     <w:lsdException w:name="Table Grid" w:uiPriority="39"/>
@@ -1221,6 +1352,12 @@
     <w:lsdException w:name="List Table 5 Dark Accent 6" w:uiPriority="50"/>
     <w:lsdException w:name="List Table 6 Colorful Accent 6" w:uiPriority="51"/>
     <w:lsdException w:name="List Table 7 Colorful Accent 6" w:uiPriority="52"/>
+    <w:lsdException w:name="Mention" w:semiHidden="1" w:unhideWhenUsed="1"/>
+    <w:lsdException w:name="Smart Hyperlink" w:semiHidden="1" w:unhideWhenUsed="1"/>
+    <w:lsdException w:name="Hashtag" w:semiHidden="1" w:unhideWhenUsed="1"/>
+    <w:lsdException w:name="Unresolved Mention" w:semiHidden="1" w:unhideWhenUsed="1"/>
+    <w:lsdException w:name="Smart Link" w:semiHidden="1" w:unhideWhenUsed="1"/>
+    <w:lsdException w:name="Smart Link Error" w:semiHidden="1" w:unhideWhenUsed="1"/>
   </w:latentStyles>
   <w:style w:type="paragraph" w:default="1" w:styleId="a">
     <w:name w:val="Normal"/>

</xml_diff>